<commit_message>
fixed font size discrepancy
</commit_message>
<xml_diff>
--- a/DSPPlugVolcanoPlot/LabeledVolcanoPlot-plugin-vignette.docx
+++ b/DSPPlugVolcanoPlot/LabeledVolcanoPlot-plugin-vignette.docx
@@ -7,8 +7,8 @@
         <w:rPr>
           <w:rFonts w:cstheme="minorHAnsi"/>
           <w:b/>
-          <w:sz w:val="28"/>
-          <w:szCs w:val="28"/>
+          <w:sz w:val="24"/>
+          <w:szCs w:val="24"/>
         </w:rPr>
       </w:pPr>
       <w:bookmarkStart w:id="0" w:name="_Hlk56599550"/>
@@ -17,8 +17,8 @@
         <w:rPr>
           <w:rFonts w:cstheme="minorHAnsi"/>
           <w:b/>
-          <w:sz w:val="28"/>
-          <w:szCs w:val="28"/>
+          <w:sz w:val="24"/>
+          <w:szCs w:val="24"/>
         </w:rPr>
         <w:t>Use of the “</w:t>
       </w:r>
@@ -26,8 +26,8 @@
         <w:rPr>
           <w:rFonts w:cstheme="minorHAnsi"/>
           <w:b/>
-          <w:sz w:val="28"/>
-          <w:szCs w:val="28"/>
+          <w:sz w:val="24"/>
+          <w:szCs w:val="24"/>
         </w:rPr>
         <w:t>LabeledVolcanoPlot</w:t>
       </w:r>
@@ -35,8 +35,8 @@
         <w:rPr>
           <w:rFonts w:cstheme="minorHAnsi"/>
           <w:b/>
-          <w:sz w:val="28"/>
-          <w:szCs w:val="28"/>
+          <w:sz w:val="24"/>
+          <w:szCs w:val="24"/>
         </w:rPr>
         <w:t>” DSP DA plugin</w:t>
       </w:r>
@@ -49,16 +49,16 @@
         <w:rPr>
           <w:rFonts w:asciiTheme="minorHAnsi" w:hAnsiTheme="minorHAnsi" w:cstheme="minorHAnsi"/>
           <w:color w:val="000000"/>
-          <w:sz w:val="21"/>
-          <w:szCs w:val="21"/>
-        </w:rPr>
-      </w:pPr>
-      <w:r>
-        <w:rPr>
-          <w:rFonts w:asciiTheme="minorHAnsi" w:hAnsiTheme="minorHAnsi" w:cstheme="minorHAnsi"/>
-          <w:color w:val="000000"/>
-          <w:sz w:val="21"/>
-          <w:szCs w:val="21"/>
+          <w:sz w:val="22"/>
+          <w:szCs w:val="22"/>
+        </w:rPr>
+      </w:pPr>
+      <w:r>
+        <w:rPr>
+          <w:rFonts w:asciiTheme="minorHAnsi" w:hAnsiTheme="minorHAnsi" w:cstheme="minorHAnsi"/>
+          <w:color w:val="000000"/>
+          <w:sz w:val="22"/>
+          <w:szCs w:val="22"/>
         </w:rPr>
         <w:t>This vignette is a guide to running the LabeledVolcanoPlot</w:t>
       </w:r>
@@ -66,8 +66,8 @@
         <w:rPr>
           <w:rFonts w:asciiTheme="minorHAnsi" w:hAnsiTheme="minorHAnsi" w:cstheme="minorHAnsi"/>
           <w:color w:val="000000"/>
-          <w:sz w:val="21"/>
-          <w:szCs w:val="21"/>
+          <w:sz w:val="22"/>
+          <w:szCs w:val="22"/>
         </w:rPr>
         <w:t xml:space="preserve"> </w:t>
       </w:r>
@@ -75,11 +75,13 @@
         <w:rPr>
           <w:rFonts w:asciiTheme="minorHAnsi" w:hAnsiTheme="minorHAnsi" w:cstheme="minorHAnsi"/>
           <w:color w:val="000000"/>
-          <w:sz w:val="21"/>
-          <w:szCs w:val="21"/>
+          <w:sz w:val="22"/>
+          <w:szCs w:val="22"/>
         </w:rPr>
         <w:t xml:space="preserve">DSP DA plugin and interpreting the resulting plots. </w:t>
       </w:r>
+      <w:bookmarkStart w:id="1" w:name="_GoBack"/>
+      <w:bookmarkEnd w:id="1"/>
     </w:p>
     <w:p>
       <w:pPr>
@@ -89,8 +91,8 @@
         <w:rPr>
           <w:rFonts w:asciiTheme="minorHAnsi" w:hAnsiTheme="minorHAnsi" w:cstheme="minorHAnsi"/>
           <w:color w:val="000000"/>
-          <w:sz w:val="21"/>
-          <w:szCs w:val="21"/>
+          <w:sz w:val="22"/>
+          <w:szCs w:val="22"/>
         </w:rPr>
       </w:pPr>
     </w:p>
@@ -103,17 +105,17 @@
           <w:rFonts w:asciiTheme="minorHAnsi" w:hAnsiTheme="minorHAnsi" w:cstheme="minorHAnsi"/>
           <w:b/>
           <w:color w:val="000000"/>
-          <w:sz w:val="21"/>
-          <w:szCs w:val="21"/>
-        </w:rPr>
-      </w:pPr>
-      <w:r>
-        <w:rPr>
-          <w:rFonts w:asciiTheme="minorHAnsi" w:hAnsiTheme="minorHAnsi" w:cstheme="minorHAnsi"/>
-          <w:b/>
-          <w:color w:val="000000"/>
-          <w:sz w:val="21"/>
-          <w:szCs w:val="21"/>
+          <w:sz w:val="22"/>
+          <w:szCs w:val="22"/>
+        </w:rPr>
+      </w:pPr>
+      <w:r>
+        <w:rPr>
+          <w:rFonts w:asciiTheme="minorHAnsi" w:hAnsiTheme="minorHAnsi" w:cstheme="minorHAnsi"/>
+          <w:b/>
+          <w:color w:val="000000"/>
+          <w:sz w:val="22"/>
+          <w:szCs w:val="22"/>
         </w:rPr>
         <w:t>Intended use</w:t>
       </w:r>
@@ -126,16 +128,16 @@
         <w:rPr>
           <w:rFonts w:asciiTheme="minorHAnsi" w:hAnsiTheme="minorHAnsi" w:cstheme="minorHAnsi"/>
           <w:color w:val="000000"/>
-          <w:sz w:val="21"/>
-          <w:szCs w:val="21"/>
-        </w:rPr>
-      </w:pPr>
-      <w:r>
-        <w:rPr>
-          <w:rFonts w:asciiTheme="minorHAnsi" w:hAnsiTheme="minorHAnsi" w:cstheme="minorHAnsi"/>
-          <w:color w:val="000000"/>
-          <w:sz w:val="21"/>
-          <w:szCs w:val="21"/>
+          <w:sz w:val="22"/>
+          <w:szCs w:val="22"/>
+        </w:rPr>
+      </w:pPr>
+      <w:r>
+        <w:rPr>
+          <w:rFonts w:asciiTheme="minorHAnsi" w:hAnsiTheme="minorHAnsi" w:cstheme="minorHAnsi"/>
+          <w:color w:val="000000"/>
+          <w:sz w:val="22"/>
+          <w:szCs w:val="22"/>
         </w:rPr>
         <w:t xml:space="preserve">This plug-in was designed for data from the </w:t>
       </w:r>
@@ -143,8 +145,8 @@
         <w:rPr>
           <w:rFonts w:asciiTheme="minorHAnsi" w:hAnsiTheme="minorHAnsi" w:cstheme="minorHAnsi"/>
           <w:color w:val="000000"/>
-          <w:sz w:val="21"/>
-          <w:szCs w:val="21"/>
+          <w:sz w:val="22"/>
+          <w:szCs w:val="22"/>
         </w:rPr>
         <w:t>GeoMx high-plex RNA assays, such as the CTA and WTA</w:t>
       </w:r>
@@ -152,8 +154,8 @@
         <w:rPr>
           <w:rFonts w:asciiTheme="minorHAnsi" w:hAnsiTheme="minorHAnsi" w:cstheme="minorHAnsi"/>
           <w:color w:val="000000"/>
-          <w:sz w:val="21"/>
-          <w:szCs w:val="21"/>
+          <w:sz w:val="22"/>
+          <w:szCs w:val="22"/>
         </w:rPr>
         <w:t>. It creates publication ready labeled volcano plots based on user inputs and statistical test results.</w:t>
       </w:r>
@@ -166,8 +168,8 @@
         <w:rPr>
           <w:rFonts w:asciiTheme="minorHAnsi" w:hAnsiTheme="minorHAnsi" w:cstheme="minorHAnsi"/>
           <w:color w:val="000000"/>
-          <w:sz w:val="21"/>
-          <w:szCs w:val="21"/>
+          <w:sz w:val="22"/>
+          <w:szCs w:val="22"/>
         </w:rPr>
       </w:pPr>
     </w:p>
@@ -1292,7 +1294,27 @@
           <w:sz w:val="22"/>
           <w:szCs w:val="22"/>
         </w:rPr>
-        <w:t>List of colors to use in figure. Must have at least the number of target_groups.</w:t>
+        <w:t xml:space="preserve">List of colors to use in figure. Must have at least the number of </w:t>
+      </w:r>
+      <w:proofErr w:type="gramStart"/>
+      <w:r>
+        <w:rPr>
+          <w:rFonts w:asciiTheme="minorHAnsi" w:hAnsiTheme="minorHAnsi" w:cstheme="minorHAnsi"/>
+          <w:color w:val="000000"/>
+          <w:sz w:val="22"/>
+          <w:szCs w:val="22"/>
+        </w:rPr>
+        <w:t>target</w:t>
+      </w:r>
+      <w:proofErr w:type="gramEnd"/>
+      <w:r>
+        <w:rPr>
+          <w:rFonts w:asciiTheme="minorHAnsi" w:hAnsiTheme="minorHAnsi" w:cstheme="minorHAnsi"/>
+          <w:color w:val="000000"/>
+          <w:sz w:val="22"/>
+          <w:szCs w:val="22"/>
+        </w:rPr>
+        <w:t>_groups.</w:t>
       </w:r>
     </w:p>
     <w:p>
@@ -1445,8 +1467,6 @@
           <w:rFonts w:cstheme="minorHAnsi"/>
           <w:b/>
           <w:bCs/>
-          <w:sz w:val="24"/>
-          <w:szCs w:val="24"/>
         </w:rPr>
         <w:sectPr>
           <w:pgSz w:w="12240" w:h="15840"/>
@@ -1758,8 +1778,6 @@
           <w:rFonts w:cstheme="minorHAnsi"/>
           <w:b/>
           <w:bCs/>
-          <w:sz w:val="24"/>
-          <w:szCs w:val="24"/>
         </w:rPr>
         <w:sectPr>
           <w:type w:val="continuous"/>
@@ -2084,17 +2102,13 @@
           <w:rFonts w:cstheme="minorHAnsi"/>
           <w:b/>
           <w:bCs/>
-          <w:sz w:val="24"/>
-          <w:szCs w:val="24"/>
-        </w:rPr>
-      </w:pPr>
-      <w:r>
-        <w:rPr>
-          <w:rFonts w:cstheme="minorHAnsi"/>
-          <w:b/>
-          <w:bCs/>
-          <w:sz w:val="24"/>
-          <w:szCs w:val="24"/>
+        </w:rPr>
+      </w:pPr>
+      <w:r>
+        <w:rPr>
+          <w:rFonts w:cstheme="minorHAnsi"/>
+          <w:b/>
+          <w:bCs/>
         </w:rPr>
         <w:br w:type="page"/>
       </w:r>
@@ -2106,8 +2120,6 @@
           <w:rFonts w:cstheme="minorHAnsi"/>
           <w:b/>
           <w:bCs/>
-          <w:sz w:val="24"/>
-          <w:szCs w:val="24"/>
         </w:rPr>
         <w:sectPr>
           <w:type w:val="continuous"/>
@@ -2406,8 +2418,6 @@
           </wp:inline>
         </w:drawing>
       </w:r>
-      <w:bookmarkStart w:id="1" w:name="_GoBack"/>
-      <w:bookmarkEnd w:id="1"/>
     </w:p>
     <w:sectPr>
       <w:type w:val="continuous"/>

</xml_diff>

<commit_message>
change y axis to pvalue instead of -log10(pvalue)
</commit_message>
<xml_diff>
--- a/DSPPlugVolcanoPlot/LabeledVolcanoPlot-plugin-vignette.docx
+++ b/DSPPlugVolcanoPlot/LabeledVolcanoPlot-plugin-vignette.docx
@@ -20,25 +20,7 @@
           <w:sz w:val="24"/>
           <w:szCs w:val="24"/>
         </w:rPr>
-        <w:t>Use of the “</w:t>
-      </w:r>
-      <w:r>
-        <w:rPr>
-          <w:rFonts w:cstheme="minorHAnsi"/>
-          <w:b/>
-          <w:sz w:val="24"/>
-          <w:szCs w:val="24"/>
-        </w:rPr>
-        <w:t>LabeledVolcanoPlot</w:t>
-      </w:r>
-      <w:r>
-        <w:rPr>
-          <w:rFonts w:cstheme="minorHAnsi"/>
-          <w:b/>
-          <w:sz w:val="24"/>
-          <w:szCs w:val="24"/>
-        </w:rPr>
-        <w:t>” DSP DA plugin</w:t>
+        <w:t>Use of the “LabeledVolcanoPlot” DSP DA plugin</w:t>
       </w:r>
     </w:p>
     <w:p>
@@ -60,28 +42,8 @@
           <w:sz w:val="22"/>
           <w:szCs w:val="22"/>
         </w:rPr>
-        <w:t>This vignette is a guide to running the LabeledVolcanoPlot</w:t>
-      </w:r>
-      <w:r>
-        <w:rPr>
-          <w:rFonts w:asciiTheme="minorHAnsi" w:hAnsiTheme="minorHAnsi" w:cstheme="minorHAnsi"/>
-          <w:color w:val="000000"/>
-          <w:sz w:val="22"/>
-          <w:szCs w:val="22"/>
-        </w:rPr>
-        <w:t xml:space="preserve"> </w:t>
-      </w:r>
-      <w:r>
-        <w:rPr>
-          <w:rFonts w:asciiTheme="minorHAnsi" w:hAnsiTheme="minorHAnsi" w:cstheme="minorHAnsi"/>
-          <w:color w:val="000000"/>
-          <w:sz w:val="22"/>
-          <w:szCs w:val="22"/>
-        </w:rPr>
-        <w:t xml:space="preserve">DSP DA plugin and interpreting the resulting plots. </w:t>
-      </w:r>
-      <w:bookmarkStart w:id="1" w:name="_GoBack"/>
-      <w:bookmarkEnd w:id="1"/>
+        <w:t xml:space="preserve">This vignette is a guide to running the LabeledVolcanoPlot DSP DA plugin and interpreting the resulting plots. </w:t>
+      </w:r>
     </w:p>
     <w:p>
       <w:pPr>
@@ -148,16 +110,7 @@
           <w:sz w:val="22"/>
           <w:szCs w:val="22"/>
         </w:rPr>
-        <w:t>GeoMx high-plex RNA assays, such as the CTA and WTA</w:t>
-      </w:r>
-      <w:r>
-        <w:rPr>
-          <w:rFonts w:asciiTheme="minorHAnsi" w:hAnsiTheme="minorHAnsi" w:cstheme="minorHAnsi"/>
-          <w:color w:val="000000"/>
-          <w:sz w:val="22"/>
-          <w:szCs w:val="22"/>
-        </w:rPr>
-        <w:t>. It creates publication ready labeled volcano plots based on user inputs and statistical test results.</w:t>
+        <w:t>GeoMx high-plex RNA assays, such as the CTA and WTA. It creates publication ready labeled volcano plots based on user inputs and statistical test results.</w:t>
       </w:r>
     </w:p>
     <w:p>
@@ -216,16 +169,7 @@
           <w:sz w:val="22"/>
           <w:szCs w:val="22"/>
         </w:rPr>
-        <w:t>The LabeledVolcanoPlot</w:t>
-      </w:r>
-      <w:r>
-        <w:rPr>
-          <w:rFonts w:asciiTheme="minorHAnsi" w:hAnsiTheme="minorHAnsi" w:cstheme="minorHAnsi"/>
-          <w:color w:val="000000"/>
-          <w:sz w:val="22"/>
-          <w:szCs w:val="22"/>
-        </w:rPr>
-        <w:t xml:space="preserve"> plugin requires </w:t>
+        <w:t xml:space="preserve">The LabeledVolcanoPlot plugin requires </w:t>
       </w:r>
       <w:r>
         <w:rPr>
@@ -624,44 +568,16 @@
           <w:sz w:val="22"/>
           <w:szCs w:val="22"/>
         </w:rPr>
-        <w:t>positive</w:t>
-      </w:r>
-      <w:r>
-        <w:rPr>
-          <w:rFonts w:asciiTheme="minorHAnsi" w:hAnsiTheme="minorHAnsi" w:cstheme="minorHAnsi"/>
-          <w:i/>
-          <w:color w:val="000000"/>
-          <w:sz w:val="22"/>
-          <w:szCs w:val="22"/>
-        </w:rPr>
-        <w:t>_label</w:t>
-      </w:r>
-      <w:r>
-        <w:rPr>
-          <w:rFonts w:asciiTheme="minorHAnsi" w:hAnsiTheme="minorHAnsi" w:cstheme="minorHAnsi"/>
-          <w:color w:val="000000"/>
-          <w:sz w:val="22"/>
-          <w:szCs w:val="22"/>
-        </w:rPr>
-        <w:t xml:space="preserve">: Matching </w:t>
-      </w:r>
-      <w:r>
-        <w:rPr>
-          <w:rFonts w:asciiTheme="minorHAnsi" w:hAnsiTheme="minorHAnsi" w:cstheme="minorHAnsi"/>
-          <w:color w:val="000000"/>
-          <w:sz w:val="22"/>
-          <w:szCs w:val="22"/>
-        </w:rPr>
-        <w:t>positive</w:t>
-      </w:r>
-      <w:r>
-        <w:rPr>
-          <w:rFonts w:asciiTheme="minorHAnsi" w:hAnsiTheme="minorHAnsi" w:cstheme="minorHAnsi"/>
-          <w:color w:val="000000"/>
-          <w:sz w:val="22"/>
-          <w:szCs w:val="22"/>
-        </w:rPr>
-        <w:t xml:space="preserve"> x-axis label to the volcano plot in DSP DA; these labels are not transferred to results file so must be user added</w:t>
+        <w:t>positive_label</w:t>
+      </w:r>
+      <w:r>
+        <w:rPr>
+          <w:rFonts w:asciiTheme="minorHAnsi" w:hAnsiTheme="minorHAnsi" w:cstheme="minorHAnsi"/>
+          <w:color w:val="000000"/>
+          <w:sz w:val="22"/>
+          <w:szCs w:val="22"/>
+        </w:rPr>
+        <w:t>: Matching positive x-axis label to the volcano plot in DSP DA; these labels are not transferred to results file so must be user added</w:t>
       </w:r>
     </w:p>
     <w:p>
@@ -689,17 +605,7 @@
           <w:sz w:val="22"/>
           <w:szCs w:val="22"/>
         </w:rPr>
-        <w:t>n_genes</w:t>
-      </w:r>
-      <w:r>
-        <w:rPr>
-          <w:rFonts w:asciiTheme="minorHAnsi" w:hAnsiTheme="minorHAnsi" w:cstheme="minorHAnsi"/>
-          <w:i/>
-          <w:color w:val="000000"/>
-          <w:sz w:val="22"/>
-          <w:szCs w:val="22"/>
-        </w:rPr>
-        <w:t xml:space="preserve">: </w:t>
+        <w:t xml:space="preserve">n_genes: </w:t>
       </w:r>
       <w:r>
         <w:rPr>
@@ -1296,6 +1202,7 @@
         </w:rPr>
         <w:t xml:space="preserve">List of colors to use in figure. Must have at least the number of </w:t>
       </w:r>
+      <w:proofErr w:type="spellStart"/>
       <w:proofErr w:type="gramStart"/>
       <w:r>
         <w:rPr>
@@ -1314,7 +1221,26 @@
           <w:sz w:val="22"/>
           <w:szCs w:val="22"/>
         </w:rPr>
-        <w:t>_groups.</w:t>
+        <w:t>_</w:t>
+      </w:r>
+      <w:r>
+        <w:rPr>
+          <w:rFonts w:asciiTheme="minorHAnsi" w:hAnsiTheme="minorHAnsi" w:cstheme="minorHAnsi"/>
+          <w:color w:val="000000"/>
+          <w:sz w:val="22"/>
+          <w:szCs w:val="22"/>
+        </w:rPr>
+        <w:t>groups</w:t>
+      </w:r>
+      <w:proofErr w:type="spellEnd"/>
+      <w:r>
+        <w:rPr>
+          <w:rFonts w:asciiTheme="minorHAnsi" w:hAnsiTheme="minorHAnsi" w:cstheme="minorHAnsi"/>
+          <w:color w:val="000000"/>
+          <w:sz w:val="22"/>
+          <w:szCs w:val="22"/>
+        </w:rPr>
+        <w:t>.</w:t>
       </w:r>
     </w:p>
     <w:p>
@@ -1358,25 +1284,7 @@
         <w:rPr>
           <w:rFonts w:cstheme="minorHAnsi"/>
         </w:rPr>
-        <w:t>The LabeledVolcanoPlot</w:t>
-      </w:r>
-      <w:r>
-        <w:rPr>
-          <w:rFonts w:cstheme="minorHAnsi"/>
-        </w:rPr>
-        <w:t xml:space="preserve"> plugin</w:t>
-      </w:r>
-      <w:r>
-        <w:rPr>
-          <w:rFonts w:cstheme="minorHAnsi"/>
-        </w:rPr>
-        <w:t xml:space="preserve"> outputs a</w:t>
-      </w:r>
-      <w:r>
-        <w:rPr>
-          <w:rFonts w:cstheme="minorHAnsi"/>
-        </w:rPr>
-        <w:t xml:space="preserve"> typical volcano plot figure with fold change on the x-axis and </w:t>
+        <w:t xml:space="preserve">The LabeledVolcanoPlot plugin outputs a typical volcano plot figure with fold change on the x-axis and </w:t>
       </w:r>
       <w:r>
         <w:rPr>
@@ -1384,11 +1292,25 @@
         </w:rPr>
         <w:t xml:space="preserve">   </w:t>
       </w:r>
-      <w:r>
-        <w:rPr>
-          <w:rFonts w:cstheme="minorHAnsi"/>
-        </w:rPr>
-        <w:t>-log10(pvalue) on the y-axis</w:t>
+      <w:proofErr w:type="spellStart"/>
+      <w:r>
+        <w:rPr>
+          <w:rFonts w:cstheme="minorHAnsi"/>
+        </w:rPr>
+        <w:t>pvalue</w:t>
+      </w:r>
+      <w:proofErr w:type="spellEnd"/>
+      <w:r>
+        <w:rPr>
+          <w:rFonts w:cstheme="minorHAnsi"/>
+        </w:rPr>
+        <w:t xml:space="preserve"> or FDR</w:t>
+      </w:r>
+      <w:r>
+        <w:rPr>
+          <w:rFonts w:cstheme="minorHAnsi"/>
+        </w:rPr>
+        <w:t xml:space="preserve"> on the y-axis</w:t>
       </w:r>
       <w:r>
         <w:rPr>
@@ -1402,6 +1324,13 @@
         </w:rPr>
         <w:t xml:space="preserve">. </w:t>
       </w:r>
+    </w:p>
+    <w:p>
+      <w:pPr>
+        <w:rPr>
+          <w:rFonts w:cstheme="minorHAnsi"/>
+        </w:rPr>
+      </w:pPr>
     </w:p>
     <w:p>
       <w:pPr>
@@ -1525,8 +1454,18 @@
           <w:b/>
           <w:bCs/>
         </w:rPr>
-        <w:t xml:space="preserve"> pval_thresh</w:t>
-      </w:r>
+        <w:t xml:space="preserve"> </w:t>
+      </w:r>
+      <w:proofErr w:type="spellStart"/>
+      <w:r>
+        <w:rPr>
+          <w:rFonts w:cstheme="minorHAnsi"/>
+          <w:b/>
+          <w:bCs/>
+        </w:rPr>
+        <w:t>pval_thresh</w:t>
+      </w:r>
+      <w:proofErr w:type="spellEnd"/>
       <w:r>
         <w:rPr>
           <w:rFonts w:cstheme="minorHAnsi"/>
@@ -1541,7 +1480,23 @@
           <w:b/>
           <w:bCs/>
         </w:rPr>
-        <w:t>0.5</w:t>
+        <w:t>0.</w:t>
+      </w:r>
+      <w:r>
+        <w:rPr>
+          <w:rFonts w:cstheme="minorHAnsi"/>
+          <w:b/>
+          <w:bCs/>
+        </w:rPr>
+        <w:t>0</w:t>
+      </w:r>
+      <w:r>
+        <w:rPr>
+          <w:rFonts w:cstheme="minorHAnsi"/>
+          <w:b/>
+          <w:bCs/>
+        </w:rPr>
+        <w:t>5</w:t>
       </w:r>
     </w:p>
     <w:p>
@@ -1682,7 +1637,7 @@
           <w:noProof/>
         </w:rPr>
         <w:drawing>
-          <wp:inline distT="0" distB="0" distL="0" distR="0" wp14:anchorId="16040463" wp14:editId="3E75DB9A">
+          <wp:inline distT="0" distB="0" distL="0" distR="0" wp14:anchorId="16040463" wp14:editId="55C2FDA6">
             <wp:extent cx="5486411" cy="3657607"/>
             <wp:effectExtent l="0" t="0" r="0" b="0"/>
             <wp:docPr id="8" name="Picture 8"/>
@@ -1831,22 +1786,16 @@
           <w:bCs/>
         </w:rPr>
       </w:pPr>
-      <w:r>
-        <w:rPr>
-          <w:rFonts w:cstheme="minorHAnsi"/>
-          <w:b/>
-          <w:bCs/>
-        </w:rPr>
-        <w:t>fdr</w:t>
-      </w:r>
-      <w:r>
-        <w:rPr>
-          <w:rFonts w:cstheme="minorHAnsi"/>
-          <w:b/>
-          <w:bCs/>
-        </w:rPr>
-        <w:t>_thresh</w:t>
-      </w:r>
+      <w:proofErr w:type="spellStart"/>
+      <w:r>
+        <w:rPr>
+          <w:rFonts w:cstheme="minorHAnsi"/>
+          <w:b/>
+          <w:bCs/>
+        </w:rPr>
+        <w:t>fdr_thresh</w:t>
+      </w:r>
+      <w:proofErr w:type="spellEnd"/>
       <w:r>
         <w:rPr>
           <w:rFonts w:cstheme="minorHAnsi"/>
@@ -1861,7 +1810,23 @@
           <w:b/>
           <w:bCs/>
         </w:rPr>
-        <w:t>0.5</w:t>
+        <w:t>0.</w:t>
+      </w:r>
+      <w:r>
+        <w:rPr>
+          <w:rFonts w:cstheme="minorHAnsi"/>
+          <w:b/>
+          <w:bCs/>
+        </w:rPr>
+        <w:t>0</w:t>
+      </w:r>
+      <w:r>
+        <w:rPr>
+          <w:rFonts w:cstheme="minorHAnsi"/>
+          <w:b/>
+          <w:bCs/>
+        </w:rPr>
+        <w:t>5</w:t>
       </w:r>
     </w:p>
     <w:p>
@@ -1929,23 +1894,7 @@
           <w:b/>
           <w:bCs/>
         </w:rPr>
-        <w:t>”</w:t>
-      </w:r>
-      <w:r>
-        <w:rPr>
-          <w:rFonts w:cstheme="minorHAnsi"/>
-          <w:b/>
-          <w:bCs/>
-        </w:rPr>
-        <w:t>serif</w:t>
-      </w:r>
-      <w:r>
-        <w:rPr>
-          <w:rFonts w:cstheme="minorHAnsi"/>
-          <w:b/>
-          <w:bCs/>
-        </w:rPr>
-        <w:t>”</w:t>
+        <w:t>”serif”</w:t>
       </w:r>
     </w:p>
     <w:p>
@@ -2048,12 +1997,8 @@
         </w:rPr>
       </w:pPr>
       <w:r>
-        <w:rPr>
-          <w:rFonts w:cstheme="minorHAnsi"/>
-          <w:noProof/>
-        </w:rPr>
         <w:drawing>
-          <wp:inline distT="0" distB="0" distL="0" distR="0" wp14:anchorId="1205ADD4" wp14:editId="176CEF44">
+          <wp:inline distT="0" distB="0" distL="0" distR="0" wp14:anchorId="1205ADD4" wp14:editId="61302E7B">
             <wp:extent cx="5486411" cy="3657607"/>
             <wp:effectExtent l="0" t="0" r="0" b="0"/>
             <wp:docPr id="9" name="Picture 9"/>
@@ -2094,6 +2039,8 @@
           </wp:inline>
         </w:drawing>
       </w:r>
+      <w:bookmarkStart w:id="1" w:name="_GoBack"/>
+      <w:bookmarkEnd w:id="1"/>
     </w:p>
     <w:p>
       <w:pPr>
@@ -2146,15 +2093,7 @@
           <w:bCs/>
         </w:rPr>
         <w:lastRenderedPageBreak/>
-        <w:t>gene</w:t>
-      </w:r>
-      <w:r>
-        <w:rPr>
-          <w:rFonts w:cstheme="minorHAnsi"/>
-          <w:b/>
-          <w:bCs/>
-        </w:rPr>
-        <w:t xml:space="preserve">_list </w:t>
+        <w:t xml:space="preserve">gene_list </w:t>
       </w:r>
       <w:r>
         <w:rPr>
@@ -2201,6 +2140,7 @@
           <w:bCs/>
         </w:rPr>
       </w:pPr>
+      <w:proofErr w:type="spellStart"/>
       <w:r>
         <w:rPr>
           <w:rFonts w:cstheme="minorHAnsi"/>
@@ -2209,6 +2149,7 @@
         </w:rPr>
         <w:t>pval_thresh</w:t>
       </w:r>
+      <w:proofErr w:type="spellEnd"/>
       <w:r>
         <w:rPr>
           <w:rFonts w:cstheme="minorHAnsi"/>
@@ -2223,7 +2164,23 @@
           <w:b/>
           <w:bCs/>
         </w:rPr>
-        <w:t>0.5</w:t>
+        <w:t>0.</w:t>
+      </w:r>
+      <w:r>
+        <w:rPr>
+          <w:rFonts w:cstheme="minorHAnsi"/>
+          <w:b/>
+          <w:bCs/>
+        </w:rPr>
+        <w:t>0</w:t>
+      </w:r>
+      <w:r>
+        <w:rPr>
+          <w:rFonts w:cstheme="minorHAnsi"/>
+          <w:b/>
+          <w:bCs/>
+        </w:rPr>
+        <w:t>5</w:t>
       </w:r>
     </w:p>
     <w:p>
@@ -2291,23 +2248,7 @@
           <w:b/>
           <w:bCs/>
         </w:rPr>
-        <w:t>”</w:t>
-      </w:r>
-      <w:r>
-        <w:rPr>
-          <w:rFonts w:cstheme="minorHAnsi"/>
-          <w:b/>
-          <w:bCs/>
-        </w:rPr>
-        <w:t>sans</w:t>
-      </w:r>
-      <w:r>
-        <w:rPr>
-          <w:rFonts w:cstheme="minorHAnsi"/>
-          <w:b/>
-          <w:bCs/>
-        </w:rPr>
-        <w:t>”</w:t>
+        <w:t>”sans”</w:t>
       </w:r>
     </w:p>
     <w:p>
@@ -2377,7 +2318,7 @@
           <w:noProof/>
         </w:rPr>
         <w:drawing>
-          <wp:inline distT="0" distB="0" distL="0" distR="0" wp14:anchorId="629F0D0B" wp14:editId="581F1B53">
+          <wp:inline distT="0" distB="0" distL="0" distR="0" wp14:anchorId="629F0D0B" wp14:editId="2D7940D8">
             <wp:extent cx="5486411" cy="3657607"/>
             <wp:effectExtent l="0" t="0" r="0" b="0"/>
             <wp:docPr id="10" name="Picture 10"/>
@@ -3111,6 +3052,7 @@
     <w:lsdException w:name="HTML Sample" w:semiHidden="1" w:unhideWhenUsed="1"/>
     <w:lsdException w:name="HTML Typewriter" w:semiHidden="1" w:unhideWhenUsed="1"/>
     <w:lsdException w:name="HTML Variable" w:semiHidden="1" w:unhideWhenUsed="1"/>
+    <w:lsdException w:name="Normal Table" w:semiHidden="1" w:unhideWhenUsed="1"/>
     <w:lsdException w:name="annotation subject" w:semiHidden="1" w:unhideWhenUsed="1"/>
     <w:lsdException w:name="No List" w:semiHidden="1" w:unhideWhenUsed="1"/>
     <w:lsdException w:name="Outline List 1" w:semiHidden="1" w:unhideWhenUsed="1"/>
@@ -3157,8 +3099,10 @@
     <w:lsdException w:name="Table Subtle 2" w:semiHidden="1" w:unhideWhenUsed="1"/>
     <w:lsdException w:name="Table Web 1" w:semiHidden="1" w:unhideWhenUsed="1"/>
     <w:lsdException w:name="Table Web 2" w:semiHidden="1" w:unhideWhenUsed="1"/>
+    <w:lsdException w:name="Table Web 3" w:semiHidden="1" w:unhideWhenUsed="1"/>
     <w:lsdException w:name="Balloon Text" w:semiHidden="1" w:unhideWhenUsed="1"/>
     <w:lsdException w:name="Table Grid" w:uiPriority="39"/>
+    <w:lsdException w:name="Table Theme" w:semiHidden="1" w:unhideWhenUsed="1"/>
     <w:lsdException w:name="Placeholder Text" w:semiHidden="1"/>
     <w:lsdException w:name="No Spacing" w:uiPriority="1" w:qFormat="1"/>
     <w:lsdException w:name="Light Shading" w:uiPriority="60"/>
@@ -3391,7 +3335,6 @@
   <w:style w:type="character" w:default="1" w:styleId="DefaultParagraphFont">
     <w:name w:val="Default Paragraph Font"/>
     <w:uiPriority w:val="1"/>
-    <w:semiHidden/>
     <w:unhideWhenUsed/>
   </w:style>
   <w:style w:type="table" w:default="1" w:styleId="TableNormal">

</xml_diff>

<commit_message>
changed plugin to script
</commit_message>
<xml_diff>
--- a/DSPPlugVolcanoPlot/LabeledVolcanoPlot-plugin-vignette.docx
+++ b/DSPPlugVolcanoPlot/LabeledVolcanoPlot-plugin-vignette.docx
@@ -20,8 +20,9 @@
           <w:sz w:val="28"/>
           <w:szCs w:val="28"/>
         </w:rPr>
-        <w:t>Use of the “LabeledVolcanoPlot” DSP</w:t>
-      </w:r>
+        <w:t xml:space="preserve">Use of the </w:t>
+      </w:r>
+      <w:bookmarkStart w:id="1" w:name="_Hlk65597142"/>
       <w:r>
         <w:rPr>
           <w:rFonts w:ascii="Helvetica" w:hAnsi="Helvetica" w:cs="Helvetica"/>
@@ -29,8 +30,9 @@
           <w:sz w:val="28"/>
           <w:szCs w:val="28"/>
         </w:rPr>
-        <w:t>-</w:t>
-      </w:r>
+        <w:t>“</w:t>
+      </w:r>
+      <w:proofErr w:type="spellStart"/>
       <w:r>
         <w:rPr>
           <w:rFonts w:ascii="Helvetica" w:hAnsi="Helvetica" w:cs="Helvetica"/>
@@ -38,48 +40,46 @@
           <w:sz w:val="28"/>
           <w:szCs w:val="28"/>
         </w:rPr>
-        <w:t>DA plugin</w:t>
-      </w:r>
-    </w:p>
-    <w:p>
-      <w:pPr>
-        <w:pStyle w:val="NormalWeb"/>
-        <w:shd w:val="clear" w:color="auto" w:fill="FFFFFF"/>
-        <w:spacing w:before="120" w:beforeAutospacing="0" w:after="120" w:afterAutospacing="0"/>
-        <w:rPr>
-          <w:rFonts w:ascii="Helvetica" w:hAnsi="Helvetica" w:cs="Helvetica"/>
-          <w:color w:val="000000"/>
-          <w:sz w:val="21"/>
-          <w:szCs w:val="21"/>
-        </w:rPr>
-      </w:pPr>
-      <w:r>
-        <w:rPr>
-          <w:rFonts w:ascii="Helvetica" w:hAnsi="Helvetica" w:cs="Helvetica"/>
-          <w:color w:val="000000"/>
-          <w:sz w:val="21"/>
-          <w:szCs w:val="21"/>
-        </w:rPr>
-        <w:t>This vignette is a guide to running the LabeledVolcanoPlot DSP</w:t>
-      </w:r>
-      <w:r>
-        <w:rPr>
-          <w:rFonts w:ascii="Helvetica" w:hAnsi="Helvetica" w:cs="Helvetica"/>
-          <w:color w:val="000000"/>
-          <w:sz w:val="21"/>
-          <w:szCs w:val="21"/>
-        </w:rPr>
-        <w:t>-</w:t>
-      </w:r>
-      <w:r>
-        <w:rPr>
-          <w:rFonts w:ascii="Helvetica" w:hAnsi="Helvetica" w:cs="Helvetica"/>
-          <w:color w:val="000000"/>
-          <w:sz w:val="21"/>
-          <w:szCs w:val="21"/>
-        </w:rPr>
-        <w:t xml:space="preserve">DA plugin and interpreting the resulting plots. </w:t>
-      </w:r>
+        <w:t>LabeledVolcanoPlot</w:t>
+      </w:r>
+      <w:proofErr w:type="spellEnd"/>
+      <w:r>
+        <w:rPr>
+          <w:rFonts w:ascii="Helvetica" w:hAnsi="Helvetica" w:cs="Helvetica"/>
+          <w:b/>
+          <w:sz w:val="28"/>
+          <w:szCs w:val="28"/>
+        </w:rPr>
+        <w:t>” DSP</w:t>
+      </w:r>
+      <w:r>
+        <w:rPr>
+          <w:rFonts w:ascii="Helvetica" w:hAnsi="Helvetica" w:cs="Helvetica"/>
+          <w:b/>
+          <w:sz w:val="28"/>
+          <w:szCs w:val="28"/>
+        </w:rPr>
+        <w:t xml:space="preserve"> </w:t>
+      </w:r>
+      <w:r>
+        <w:rPr>
+          <w:rFonts w:ascii="Helvetica" w:hAnsi="Helvetica" w:cs="Helvetica"/>
+          <w:b/>
+          <w:sz w:val="28"/>
+          <w:szCs w:val="28"/>
+        </w:rPr>
+        <w:t xml:space="preserve">DA </w:t>
+      </w:r>
+      <w:r>
+        <w:rPr>
+          <w:rFonts w:ascii="Helvetica" w:hAnsi="Helvetica" w:cs="Helvetica"/>
+          <w:b/>
+          <w:sz w:val="28"/>
+          <w:szCs w:val="28"/>
+        </w:rPr>
+        <w:t>script</w:t>
+      </w:r>
+      <w:bookmarkEnd w:id="1"/>
     </w:p>
     <w:p>
       <w:pPr>
@@ -133,34 +133,220 @@
           <w:sz w:val="21"/>
           <w:szCs w:val="21"/>
         </w:rPr>
-        <w:t xml:space="preserve">This plug-in was designed for data from the </w:t>
-      </w:r>
-      <w:r>
-        <w:rPr>
-          <w:rFonts w:ascii="Helvetica" w:hAnsi="Helvetica" w:cs="Helvetica"/>
-          <w:color w:val="000000"/>
-          <w:sz w:val="21"/>
-          <w:szCs w:val="21"/>
-        </w:rPr>
-        <w:t>GeoMx high-plex RNA assays, such as the CTA and WTA</w:t>
-      </w:r>
-      <w:r>
-        <w:rPr>
-          <w:rFonts w:ascii="Helvetica" w:hAnsi="Helvetica" w:cs="Helvetica"/>
-          <w:color w:val="000000"/>
-          <w:sz w:val="21"/>
-          <w:szCs w:val="21"/>
-        </w:rPr>
-        <w:t>, or protein assays</w:t>
-      </w:r>
-      <w:r>
-        <w:rPr>
-          <w:rFonts w:ascii="Helvetica" w:hAnsi="Helvetica" w:cs="Helvetica"/>
-          <w:color w:val="000000"/>
-          <w:sz w:val="21"/>
-          <w:szCs w:val="21"/>
-        </w:rPr>
-        <w:t>. It creates publication ready labeled volcano plots based on user inputs and statistical test results.</w:t>
+        <w:t>Th</w:t>
+      </w:r>
+      <w:r>
+        <w:rPr>
+          <w:rFonts w:ascii="Helvetica" w:hAnsi="Helvetica" w:cs="Helvetica"/>
+          <w:color w:val="000000"/>
+          <w:sz w:val="21"/>
+          <w:szCs w:val="21"/>
+        </w:rPr>
+        <w:t xml:space="preserve">e </w:t>
+      </w:r>
+      <w:r>
+        <w:rPr>
+          <w:rFonts w:ascii="Helvetica" w:hAnsi="Helvetica" w:cs="Helvetica"/>
+          <w:color w:val="000000"/>
+          <w:sz w:val="21"/>
+          <w:szCs w:val="21"/>
+        </w:rPr>
+        <w:t>Labeled</w:t>
+      </w:r>
+      <w:r>
+        <w:rPr>
+          <w:rFonts w:ascii="Helvetica" w:hAnsi="Helvetica" w:cs="Helvetica"/>
+          <w:color w:val="000000"/>
+          <w:sz w:val="21"/>
+          <w:szCs w:val="21"/>
+        </w:rPr>
+        <w:t xml:space="preserve"> </w:t>
+      </w:r>
+      <w:r>
+        <w:rPr>
+          <w:rFonts w:ascii="Helvetica" w:hAnsi="Helvetica" w:cs="Helvetica"/>
+          <w:color w:val="000000"/>
+          <w:sz w:val="21"/>
+          <w:szCs w:val="21"/>
+        </w:rPr>
+        <w:t>Volcano</w:t>
+      </w:r>
+      <w:r>
+        <w:rPr>
+          <w:rFonts w:ascii="Helvetica" w:hAnsi="Helvetica" w:cs="Helvetica"/>
+          <w:color w:val="000000"/>
+          <w:sz w:val="21"/>
+          <w:szCs w:val="21"/>
+        </w:rPr>
+        <w:t xml:space="preserve"> </w:t>
+      </w:r>
+      <w:r>
+        <w:rPr>
+          <w:rFonts w:ascii="Helvetica" w:hAnsi="Helvetica" w:cs="Helvetica"/>
+          <w:color w:val="000000"/>
+          <w:sz w:val="21"/>
+          <w:szCs w:val="21"/>
+        </w:rPr>
+        <w:t>Plot DSP</w:t>
+      </w:r>
+      <w:r>
+        <w:rPr>
+          <w:rFonts w:ascii="Helvetica" w:hAnsi="Helvetica" w:cs="Helvetica"/>
+          <w:color w:val="000000"/>
+          <w:sz w:val="21"/>
+          <w:szCs w:val="21"/>
+        </w:rPr>
+        <w:t xml:space="preserve"> </w:t>
+      </w:r>
+      <w:r>
+        <w:rPr>
+          <w:rFonts w:ascii="Helvetica" w:hAnsi="Helvetica" w:cs="Helvetica"/>
+          <w:color w:val="000000"/>
+          <w:sz w:val="21"/>
+          <w:szCs w:val="21"/>
+        </w:rPr>
+        <w:t>DA script</w:t>
+      </w:r>
+      <w:r>
+        <w:rPr>
+          <w:rFonts w:ascii="Helvetica" w:hAnsi="Helvetica" w:cs="Helvetica"/>
+          <w:color w:val="000000"/>
+          <w:sz w:val="21"/>
+          <w:szCs w:val="21"/>
+        </w:rPr>
+        <w:t xml:space="preserve"> was designed for data from the </w:t>
+      </w:r>
+      <w:proofErr w:type="spellStart"/>
+      <w:r>
+        <w:rPr>
+          <w:rFonts w:ascii="Helvetica" w:hAnsi="Helvetica" w:cs="Helvetica"/>
+          <w:color w:val="000000"/>
+          <w:sz w:val="21"/>
+          <w:szCs w:val="21"/>
+        </w:rPr>
+        <w:t>GeoMx</w:t>
+      </w:r>
+      <w:proofErr w:type="spellEnd"/>
+      <w:r>
+        <w:rPr>
+          <w:rFonts w:ascii="Helvetica" w:hAnsi="Helvetica" w:cs="Helvetica"/>
+          <w:color w:val="000000"/>
+          <w:sz w:val="21"/>
+          <w:szCs w:val="21"/>
+        </w:rPr>
+        <w:t xml:space="preserve"> </w:t>
+      </w:r>
+      <w:proofErr w:type="spellStart"/>
+      <w:r>
+        <w:rPr>
+          <w:rFonts w:ascii="Helvetica" w:hAnsi="Helvetica" w:cs="Helvetica"/>
+          <w:color w:val="000000"/>
+          <w:sz w:val="21"/>
+          <w:szCs w:val="21"/>
+        </w:rPr>
+        <w:t>nCounter</w:t>
+      </w:r>
+      <w:proofErr w:type="spellEnd"/>
+      <w:r>
+        <w:rPr>
+          <w:rFonts w:ascii="Helvetica" w:hAnsi="Helvetica" w:cs="Helvetica"/>
+          <w:color w:val="000000"/>
+          <w:sz w:val="21"/>
+          <w:szCs w:val="21"/>
+        </w:rPr>
+        <w:t xml:space="preserve"> (</w:t>
+      </w:r>
+      <w:r>
+        <w:rPr>
+          <w:rFonts w:ascii="Helvetica" w:hAnsi="Helvetica" w:cs="Helvetica"/>
+          <w:color w:val="000000"/>
+          <w:sz w:val="21"/>
+          <w:szCs w:val="21"/>
+        </w:rPr>
+        <w:t xml:space="preserve">protein </w:t>
+      </w:r>
+      <w:r>
+        <w:rPr>
+          <w:rFonts w:ascii="Helvetica" w:hAnsi="Helvetica" w:cs="Helvetica"/>
+          <w:color w:val="000000"/>
+          <w:sz w:val="21"/>
+          <w:szCs w:val="21"/>
+        </w:rPr>
+        <w:t>or RNA)</w:t>
+      </w:r>
+      <w:r>
+        <w:rPr>
+          <w:rFonts w:ascii="Helvetica" w:hAnsi="Helvetica" w:cs="Helvetica"/>
+          <w:color w:val="000000"/>
+          <w:sz w:val="21"/>
+          <w:szCs w:val="21"/>
+        </w:rPr>
+        <w:t xml:space="preserve"> or </w:t>
+      </w:r>
+      <w:proofErr w:type="spellStart"/>
+      <w:r>
+        <w:rPr>
+          <w:rFonts w:ascii="Helvetica" w:hAnsi="Helvetica" w:cs="Helvetica"/>
+          <w:color w:val="000000"/>
+          <w:sz w:val="21"/>
+          <w:szCs w:val="21"/>
+        </w:rPr>
+        <w:t>GeoMx</w:t>
+      </w:r>
+      <w:proofErr w:type="spellEnd"/>
+      <w:r>
+        <w:rPr>
+          <w:rFonts w:ascii="Helvetica" w:hAnsi="Helvetica" w:cs="Helvetica"/>
+          <w:color w:val="000000"/>
+          <w:sz w:val="21"/>
+          <w:szCs w:val="21"/>
+        </w:rPr>
+        <w:t xml:space="preserve"> </w:t>
+      </w:r>
+      <w:r>
+        <w:rPr>
+          <w:rFonts w:ascii="Helvetica" w:hAnsi="Helvetica" w:cs="Helvetica"/>
+          <w:color w:val="000000"/>
+          <w:sz w:val="21"/>
+          <w:szCs w:val="21"/>
+        </w:rPr>
+        <w:t>NGS</w:t>
+      </w:r>
+      <w:r>
+        <w:rPr>
+          <w:rFonts w:ascii="Helvetica" w:hAnsi="Helvetica" w:cs="Helvetica"/>
+          <w:color w:val="000000"/>
+          <w:sz w:val="21"/>
+          <w:szCs w:val="21"/>
+        </w:rPr>
+        <w:t xml:space="preserve"> (CTA)</w:t>
+      </w:r>
+      <w:r>
+        <w:rPr>
+          <w:rFonts w:ascii="Helvetica" w:hAnsi="Helvetica" w:cs="Helvetica"/>
+          <w:color w:val="000000"/>
+          <w:sz w:val="21"/>
+          <w:szCs w:val="21"/>
+        </w:rPr>
+        <w:t xml:space="preserve"> readout applications</w:t>
+      </w:r>
+      <w:r>
+        <w:rPr>
+          <w:rFonts w:ascii="Helvetica" w:hAnsi="Helvetica" w:cs="Helvetica"/>
+          <w:color w:val="000000"/>
+          <w:sz w:val="21"/>
+          <w:szCs w:val="21"/>
+        </w:rPr>
+        <w:t>.</w:t>
+      </w:r>
+      <w:r>
+        <w:rPr>
+          <w:rFonts w:ascii="Helvetica" w:hAnsi="Helvetica" w:cs="Helvetica"/>
+          <w:color w:val="000000"/>
+          <w:sz w:val="21"/>
+          <w:szCs w:val="21"/>
+        </w:rPr>
+        <w:t xml:space="preserve"> It creates publication ready labeled volcano plots based on user inputs and statistical test results.</w:t>
       </w:r>
       <w:r>
         <w:rPr>
@@ -244,7 +430,25 @@
           <w:sz w:val="21"/>
           <w:szCs w:val="21"/>
         </w:rPr>
-        <w:t>Loading into the DSP-DA</w:t>
+        <w:t>Loading into the DSP</w:t>
+      </w:r>
+      <w:r>
+        <w:rPr>
+          <w:rFonts w:ascii="Helvetica" w:hAnsi="Helvetica" w:cs="Helvetica"/>
+          <w:color w:val="000000"/>
+          <w:sz w:val="21"/>
+          <w:szCs w:val="21"/>
+        </w:rPr>
+        <w:t xml:space="preserve"> </w:t>
+      </w:r>
+      <w:r>
+        <w:rPr>
+          <w:rFonts w:ascii="Helvetica" w:hAnsi="Helvetica" w:cs="Helvetica"/>
+          <w:color w:val="000000"/>
+          <w:sz w:val="21"/>
+          <w:szCs w:val="21"/>
+        </w:rPr>
+        <w:t>DA</w:t>
       </w:r>
     </w:p>
     <w:p>
@@ -573,29 +777,87 @@
           <w:sz w:val="22"/>
           <w:szCs w:val="22"/>
         </w:rPr>
-        <w:t>Loading into the DSP-DA</w:t>
-      </w:r>
-    </w:p>
-    <w:p>
-      <w:pPr>
-        <w:pStyle w:val="NormalWeb"/>
-        <w:shd w:val="clear" w:color="auto" w:fill="FFFFFF"/>
-        <w:spacing w:before="120" w:beforeAutospacing="0" w:after="120" w:afterAutospacing="0"/>
-        <w:rPr>
-          <w:rFonts w:ascii="Helvetica" w:hAnsi="Helvetica" w:cs="Helvetica"/>
-          <w:color w:val="000000"/>
-          <w:sz w:val="21"/>
-          <w:szCs w:val="21"/>
-        </w:rPr>
-      </w:pPr>
-      <w:r>
-        <w:rPr>
-          <w:rFonts w:ascii="Helvetica" w:hAnsi="Helvetica" w:cs="Helvetica"/>
-          <w:color w:val="000000"/>
-          <w:sz w:val="21"/>
-          <w:szCs w:val="21"/>
-        </w:rPr>
-        <w:t xml:space="preserve">The LabeledVolcanoPlot plugin requires </w:t>
+        <w:t>Loading into the DSP</w:t>
+      </w:r>
+      <w:r>
+        <w:rPr>
+          <w:rFonts w:ascii="Helvetica" w:hAnsi="Helvetica" w:cs="Helvetica"/>
+          <w:b/>
+          <w:color w:val="000000"/>
+          <w:sz w:val="22"/>
+          <w:szCs w:val="22"/>
+        </w:rPr>
+        <w:t xml:space="preserve"> </w:t>
+      </w:r>
+      <w:r>
+        <w:rPr>
+          <w:rFonts w:ascii="Helvetica" w:hAnsi="Helvetica" w:cs="Helvetica"/>
+          <w:b/>
+          <w:color w:val="000000"/>
+          <w:sz w:val="22"/>
+          <w:szCs w:val="22"/>
+        </w:rPr>
+        <w:t>DA</w:t>
+      </w:r>
+    </w:p>
+    <w:p>
+      <w:pPr>
+        <w:pStyle w:val="NormalWeb"/>
+        <w:shd w:val="clear" w:color="auto" w:fill="FFFFFF"/>
+        <w:spacing w:before="120" w:beforeAutospacing="0" w:after="120" w:afterAutospacing="0"/>
+        <w:rPr>
+          <w:rFonts w:ascii="Helvetica" w:hAnsi="Helvetica" w:cs="Helvetica"/>
+          <w:color w:val="000000"/>
+          <w:sz w:val="21"/>
+          <w:szCs w:val="21"/>
+        </w:rPr>
+      </w:pPr>
+      <w:r>
+        <w:rPr>
+          <w:rFonts w:ascii="Helvetica" w:hAnsi="Helvetica" w:cs="Helvetica"/>
+          <w:color w:val="000000"/>
+          <w:sz w:val="21"/>
+          <w:szCs w:val="21"/>
+        </w:rPr>
+        <w:t xml:space="preserve">The </w:t>
+      </w:r>
+      <w:proofErr w:type="spellStart"/>
+      <w:r>
+        <w:rPr>
+          <w:rFonts w:ascii="Helvetica" w:hAnsi="Helvetica" w:cs="Helvetica"/>
+          <w:color w:val="000000"/>
+          <w:sz w:val="21"/>
+          <w:szCs w:val="21"/>
+        </w:rPr>
+        <w:t>LabeledVolcanoPlot</w:t>
+      </w:r>
+      <w:proofErr w:type="spellEnd"/>
+      <w:r>
+        <w:rPr>
+          <w:rFonts w:ascii="Helvetica" w:hAnsi="Helvetica" w:cs="Helvetica"/>
+          <w:color w:val="000000"/>
+          <w:sz w:val="21"/>
+          <w:szCs w:val="21"/>
+        </w:rPr>
+        <w:t xml:space="preserve"> </w:t>
+      </w:r>
+      <w:r>
+        <w:rPr>
+          <w:rFonts w:ascii="Helvetica" w:hAnsi="Helvetica" w:cs="Helvetica"/>
+          <w:color w:val="000000"/>
+          <w:sz w:val="21"/>
+          <w:szCs w:val="21"/>
+        </w:rPr>
+        <w:t>script</w:t>
+      </w:r>
+      <w:r>
+        <w:rPr>
+          <w:rFonts w:ascii="Helvetica" w:hAnsi="Helvetica" w:cs="Helvetica"/>
+          <w:color w:val="000000"/>
+          <w:sz w:val="21"/>
+          <w:szCs w:val="21"/>
+        </w:rPr>
+        <w:t xml:space="preserve"> requires </w:t>
       </w:r>
       <w:r>
         <w:rPr>
@@ -613,7 +875,16 @@
           <w:sz w:val="21"/>
           <w:szCs w:val="21"/>
         </w:rPr>
-        <w:t>P-</w:t>
+        <w:t>P</w:t>
+      </w:r>
+      <w:r>
+        <w:rPr>
+          <w:rFonts w:ascii="Helvetica" w:hAnsi="Helvetica" w:cs="Helvetica"/>
+          <w:color w:val="000000"/>
+          <w:sz w:val="21"/>
+          <w:szCs w:val="21"/>
+        </w:rPr>
+        <w:t xml:space="preserve"> </w:t>
       </w:r>
       <w:r>
         <w:rPr>
@@ -667,7 +938,7 @@
           <w:sz w:val="21"/>
           <w:szCs w:val="21"/>
         </w:rPr>
-        <w:t>-</w:t>
+        <w:t xml:space="preserve"> </w:t>
       </w:r>
       <w:r>
         <w:rPr>
@@ -973,7 +1244,25 @@
           <w:sz w:val="21"/>
           <w:szCs w:val="21"/>
         </w:rPr>
-        <w:t xml:space="preserve">before running the plugin. </w:t>
+        <w:t xml:space="preserve">before running the </w:t>
+      </w:r>
+      <w:r>
+        <w:rPr>
+          <w:rFonts w:ascii="Helvetica" w:hAnsi="Helvetica" w:cs="Helvetica"/>
+          <w:color w:val="000000"/>
+          <w:sz w:val="21"/>
+          <w:szCs w:val="21"/>
+        </w:rPr>
+        <w:t>script</w:t>
+      </w:r>
+      <w:r>
+        <w:rPr>
+          <w:rFonts w:ascii="Helvetica" w:hAnsi="Helvetica" w:cs="Helvetica"/>
+          <w:color w:val="000000"/>
+          <w:sz w:val="21"/>
+          <w:szCs w:val="21"/>
+        </w:rPr>
+        <w:t xml:space="preserve">. </w:t>
       </w:r>
       <w:r>
         <w:rPr>
@@ -1304,7 +1593,25 @@
           <w:sz w:val="21"/>
           <w:szCs w:val="21"/>
         </w:rPr>
-        <w:t>.R file may be loaded into the custom scripts section of the DSP-DA after you have a dataset processed and ready for analysis. To do so open the custom script section by clicking on the button shown below</w:t>
+        <w:t>.R file may be loaded into the custom scripts section of the DSP</w:t>
+      </w:r>
+      <w:r>
+        <w:rPr>
+          <w:rFonts w:ascii="Helvetica" w:hAnsi="Helvetica" w:cs="Helvetica"/>
+          <w:color w:val="000000"/>
+          <w:sz w:val="21"/>
+          <w:szCs w:val="21"/>
+        </w:rPr>
+        <w:t xml:space="preserve"> </w:t>
+      </w:r>
+      <w:r>
+        <w:rPr>
+          <w:rFonts w:ascii="Helvetica" w:hAnsi="Helvetica" w:cs="Helvetica"/>
+          <w:color w:val="000000"/>
+          <w:sz w:val="21"/>
+          <w:szCs w:val="21"/>
+        </w:rPr>
+        <w:t>DA after you have a dataset processed and ready for analysis. To do so open the custom script section by clicking on the button shown below</w:t>
       </w:r>
       <w:r>
         <w:rPr>
@@ -1906,16 +2213,7 @@
           <w:sz w:val="21"/>
           <w:szCs w:val="21"/>
         </w:rPr>
-        <w:t xml:space="preserve"> </w:t>
-      </w:r>
-      <w:r>
-        <w:rPr>
-          <w:rFonts w:ascii="Helvetica" w:hAnsi="Helvetica" w:cs="Helvetica"/>
-          <w:color w:val="000000"/>
-          <w:sz w:val="21"/>
-          <w:szCs w:val="21"/>
-        </w:rPr>
-        <w:t>settings that can be adjusted by the user at the top of the plug-in script. These include:</w:t>
+        <w:t xml:space="preserve"> settings that can be adjusted by the user at the top of the plug-in script. These include:</w:t>
       </w:r>
     </w:p>
     <w:p>
@@ -1969,18 +2267,7 @@
           <w:sz w:val="22"/>
           <w:szCs w:val="22"/>
         </w:rPr>
-        <w:t>de_results_filename</w:t>
-      </w:r>
-      <w:r>
-        <w:rPr>
-          <w:rFonts w:ascii="Helvetica" w:hAnsi="Helvetica" w:cs="Helvetica"/>
-          <w:i/>
-          <w:iCs/>
-          <w:color w:val="000000"/>
-          <w:sz w:val="22"/>
-          <w:szCs w:val="22"/>
-        </w:rPr>
-        <w:t>:</w:t>
+        <w:t>de_results_filename:</w:t>
       </w:r>
       <w:r>
         <w:rPr>
@@ -2045,7 +2332,7 @@
           <w:sz w:val="22"/>
           <w:szCs w:val="22"/>
         </w:rPr>
-        <w:t>-</w:t>
+        <w:t xml:space="preserve"> </w:t>
       </w:r>
       <w:r>
         <w:rPr>
@@ -2211,25 +2498,16 @@
           <w:sz w:val="22"/>
           <w:szCs w:val="22"/>
         </w:rPr>
-        <w:t>-</w:t>
-      </w:r>
-      <w:r>
-        <w:rPr>
-          <w:rFonts w:ascii="Helvetica" w:hAnsi="Helvetica" w:cs="Helvetica"/>
-          <w:color w:val="000000"/>
-          <w:sz w:val="22"/>
-          <w:szCs w:val="22"/>
-        </w:rPr>
-        <w:t xml:space="preserve">DA volcano plot are not transferred </w:t>
-      </w:r>
-      <w:r>
-        <w:rPr>
-          <w:rFonts w:ascii="Helvetica" w:hAnsi="Helvetica" w:cs="Helvetica"/>
-          <w:color w:val="000000"/>
-          <w:sz w:val="22"/>
-          <w:szCs w:val="22"/>
-        </w:rPr>
-        <w:t>to results file so must be user added</w:t>
+        <w:t xml:space="preserve"> </w:t>
+      </w:r>
+      <w:r>
+        <w:rPr>
+          <w:rFonts w:ascii="Helvetica" w:hAnsi="Helvetica" w:cs="Helvetica"/>
+          <w:color w:val="000000"/>
+          <w:sz w:val="22"/>
+          <w:szCs w:val="22"/>
+        </w:rPr>
+        <w:t>DA volcano plot are not transferred to results file so must be user added</w:t>
       </w:r>
     </w:p>
     <w:p>
@@ -2366,7 +2644,7 @@
           <w:sz w:val="22"/>
           <w:szCs w:val="22"/>
         </w:rPr>
-        <w:t>-</w:t>
+        <w:t xml:space="preserve"> </w:t>
       </w:r>
       <w:r>
         <w:rPr>
@@ -2457,7 +2735,7 @@
           <w:sz w:val="22"/>
           <w:szCs w:val="22"/>
         </w:rPr>
-        <w:t>-</w:t>
+        <w:t xml:space="preserve"> </w:t>
       </w:r>
       <w:r>
         <w:rPr>
@@ -2727,16 +3005,7 @@
           <w:sz w:val="22"/>
           <w:szCs w:val="22"/>
         </w:rPr>
-        <w:t>If thresholds are set</w:t>
-      </w:r>
-      <w:r>
-        <w:rPr>
-          <w:rFonts w:ascii="Helvetica" w:hAnsi="Helvetica" w:cs="Helvetica"/>
-          <w:color w:val="000000"/>
-          <w:sz w:val="22"/>
-          <w:szCs w:val="22"/>
-        </w:rPr>
-        <w:t xml:space="preserve"> </w:t>
+        <w:t xml:space="preserve">If thresholds are set </w:t>
       </w:r>
       <w:r>
         <w:rPr>
@@ -2754,52 +3023,7 @@
           <w:sz w:val="22"/>
           <w:szCs w:val="22"/>
         </w:rPr>
-        <w:t>threshold line will appear on figure</w:t>
-      </w:r>
-      <w:r>
-        <w:rPr>
-          <w:rFonts w:ascii="Helvetica" w:hAnsi="Helvetica" w:cs="Helvetica"/>
-          <w:color w:val="000000"/>
-          <w:sz w:val="22"/>
-          <w:szCs w:val="22"/>
-        </w:rPr>
-        <w:t>, s</w:t>
-      </w:r>
-      <w:r>
-        <w:rPr>
-          <w:rFonts w:ascii="Helvetica" w:hAnsi="Helvetica" w:cs="Helvetica"/>
-          <w:color w:val="000000"/>
-          <w:sz w:val="22"/>
-          <w:szCs w:val="22"/>
-        </w:rPr>
-        <w:t xml:space="preserve">et </w:t>
-      </w:r>
-      <w:r>
-        <w:rPr>
-          <w:rFonts w:ascii="Helvetica" w:hAnsi="Helvetica" w:cs="Helvetica"/>
-          <w:color w:val="000000"/>
-          <w:sz w:val="22"/>
-          <w:szCs w:val="22"/>
-        </w:rPr>
-        <w:t xml:space="preserve">thresholds </w:t>
-      </w:r>
-      <w:r>
-        <w:rPr>
-          <w:rFonts w:ascii="Helvetica" w:hAnsi="Helvetica" w:cs="Helvetica"/>
-          <w:color w:val="000000"/>
-          <w:sz w:val="22"/>
-          <w:szCs w:val="22"/>
-        </w:rPr>
-        <w:t>to NULL if no line is desired</w:t>
-      </w:r>
-      <w:r>
-        <w:rPr>
-          <w:rFonts w:ascii="Helvetica" w:hAnsi="Helvetica" w:cs="Helvetica"/>
-          <w:color w:val="000000"/>
-          <w:sz w:val="22"/>
-          <w:szCs w:val="22"/>
-        </w:rPr>
-        <w:t>.</w:t>
+        <w:t>threshold line will appear on figure, set thresholds to NULL if no line is desired.</w:t>
       </w:r>
     </w:p>
     <w:p>
@@ -3176,7 +3400,6 @@
           <w:sz w:val="22"/>
           <w:szCs w:val="22"/>
         </w:rPr>
-        <w:lastRenderedPageBreak/>
         <w:t>Fonts</w:t>
       </w:r>
     </w:p>
@@ -4052,7 +4275,6 @@
           <w:sz w:val="22"/>
           <w:szCs w:val="22"/>
         </w:rPr>
-        <w:lastRenderedPageBreak/>
         <w:t>Example Parameter Set-up</w:t>
       </w:r>
     </w:p>
@@ -4066,7 +4288,33 @@
         <w:rPr>
           <w:rFonts w:ascii="Helvetica" w:hAnsi="Helvetica" w:cs="Helvetica"/>
         </w:rPr>
-        <w:t xml:space="preserve">The LabeledVolcanoPlot plugin outputs a typical volcano plot figure with </w:t>
+        <w:t xml:space="preserve">The </w:t>
+      </w:r>
+      <w:proofErr w:type="spellStart"/>
+      <w:r>
+        <w:rPr>
+          <w:rFonts w:ascii="Helvetica" w:hAnsi="Helvetica" w:cs="Helvetica"/>
+        </w:rPr>
+        <w:t>LabeledVolcanoPlot</w:t>
+      </w:r>
+      <w:proofErr w:type="spellEnd"/>
+      <w:r>
+        <w:rPr>
+          <w:rFonts w:ascii="Helvetica" w:hAnsi="Helvetica" w:cs="Helvetica"/>
+        </w:rPr>
+        <w:t xml:space="preserve"> </w:t>
+      </w:r>
+      <w:r>
+        <w:rPr>
+          <w:rFonts w:ascii="Helvetica" w:hAnsi="Helvetica" w:cs="Helvetica"/>
+        </w:rPr>
+        <w:t>script</w:t>
+      </w:r>
+      <w:r>
+        <w:rPr>
+          <w:rFonts w:ascii="Helvetica" w:hAnsi="Helvetica" w:cs="Helvetica"/>
+        </w:rPr>
+        <w:t xml:space="preserve"> outputs a typical volcano plot figure with </w:t>
       </w:r>
       <w:r>
         <w:rPr>
@@ -5673,6 +5921,7 @@
   <w:style w:type="character" w:default="1" w:styleId="DefaultParagraphFont">
     <w:name w:val="Default Paragraph Font"/>
     <w:uiPriority w:val="1"/>
+    <w:semiHidden/>
     <w:unhideWhenUsed/>
   </w:style>
   <w:style w:type="table" w:default="1" w:styleId="TableNormal">
@@ -5774,6 +6023,16 @@
       <w:sz w:val="18"/>
       <w:szCs w:val="18"/>
     </w:rPr>
+  </w:style>
+  <w:style w:type="paragraph" w:styleId="Revision">
+    <w:name w:val="Revision"/>
+    <w:hidden/>
+    <w:uiPriority w:val="99"/>
+    <w:semiHidden/>
+    <w:rsid w:val="003963EF"/>
+    <w:pPr>
+      <w:spacing w:after="0" w:line="240" w:lineRule="auto"/>
+    </w:pPr>
   </w:style>
 </w:styles>
 </file>

</xml_diff>